<commit_message>
update cach phat hanh the
</commit_message>
<xml_diff>
--- a/Giai Phap Khong Dung Tien Mat Trong BV[2023].docx
+++ b/Giai Phap Khong Dung Tien Mat Trong BV[2023].docx
@@ -3912,19 +3912,7 @@
         </w:numPr>
       </w:pPr>
       <w:r>
-        <w:t xml:space="preserve">Khả năng mở rộng kết nối: </w:t>
-      </w:r>
-      <w:r>
-        <w:t>Có thể kết nối thông tin với các trang thông tin khác</w:t>
-      </w:r>
-      <w:r>
-        <w:t xml:space="preserve"> ngoài bệnh viện, k</w:t>
-      </w:r>
-      <w:r>
-        <w:t>ết nối hiển thị dữ liệu kết quả tim kiếm với Phần mềm Quản lý bệnh nhân, Quản lý viện phí của</w:t>
-      </w:r>
-      <w:r>
-        <w:t xml:space="preserve"> bệnh nhân</w:t>
+        <w:t>Khả năng mở rộng kết nối: Có thể kết nối thông tin với các trang thông tin khác ngoài bệnh viện, kết nối hiển thị dữ liệu kết quả tim kiếm với Phần mềm Quản lý bệnh nhân, Quản lý viện phí của bệnh nhân</w:t>
       </w:r>
     </w:p>
     <w:p>
@@ -3956,10 +3944,7 @@
         </w:numPr>
       </w:pPr>
       <w:r>
-        <w:t>Hệ thống được đảm bảo an toàn, bảo mật theo nhiều mức: mức mạng, mức xác thực người sử dụng, mức cơ sở dữ liệu.</w:t>
-      </w:r>
-      <w:r>
-        <w:t xml:space="preserve"> </w:t>
+        <w:t xml:space="preserve">Hệ thống được đảm bảo an toàn, bảo mật theo nhiều mức: mức mạng, mức xác thực người sử dụng, mức cơ sở dữ liệu. </w:t>
       </w:r>
     </w:p>
     <w:p>
@@ -3971,10 +3956,7 @@
         </w:numPr>
       </w:pPr>
       <w:r>
-        <w:t>Có cơ chế theo dõi và giám sát, lưu vết tất cả các hoạt động cho mỗi kênh thông tin và toàn hệ thống</w:t>
-      </w:r>
-      <w:r>
-        <w:t xml:space="preserve">. </w:t>
+        <w:t xml:space="preserve">Có cơ chế theo dõi và giám sát, lưu vết tất cả các hoạt động cho mỗi kênh thông tin và toàn hệ thống. </w:t>
       </w:r>
     </w:p>
     <w:p>
@@ -3986,13 +3968,7 @@
         </w:numPr>
       </w:pPr>
       <w:r>
-        <w:t>Toàn bộ các dữ liệu cần quản lý phải được lưu trong cơ sở dữ liệu được mã hóa và phân quyền truy cập chặt chẽ</w:t>
-      </w:r>
-      <w:r>
-        <w:t>.</w:t>
-      </w:r>
-      <w:r>
-        <w:t xml:space="preserve"> </w:t>
+        <w:t xml:space="preserve">Toàn bộ các dữ liệu cần quản lý phải được lưu trong cơ sở dữ liệu được mã hóa và phân quyền truy cập chặt chẽ. </w:t>
       </w:r>
     </w:p>
     <w:p>
@@ -4028,13 +4004,7 @@
         </w:numPr>
       </w:pPr>
       <w:r>
-        <w:t>Hệ thống thư điện tử</w:t>
-      </w:r>
-      <w:r>
-        <w:t xml:space="preserve"> n</w:t>
-      </w:r>
-      <w:r>
-        <w:t>ội bộ cho đơn vị Bệnh viện (Trao đổi gửi nội dung thông tin tài liệu)</w:t>
+        <w:t>Hệ thống thư điện tử nội bộ cho đơn vị Bệnh viện (Trao đổi gửi nội dung thông tin tài liệu)</w:t>
       </w:r>
     </w:p>
     <w:p>
@@ -4046,13 +4016,7 @@
         </w:numPr>
       </w:pPr>
       <w:r>
-        <w:t>Giao lưu, hỏi đáp và góp ý trực tuyến</w:t>
-      </w:r>
-      <w:r>
-        <w:t xml:space="preserve">: </w:t>
-      </w:r>
-      <w:r>
-        <w:t>Cung cấp dịch vụ trao đổi trực tuyến giữa Bệnh viện, người dân …</w:t>
+        <w:t>Giao lưu, hỏi đáp và góp ý trực tuyến: Cung cấp dịch vụ trao đổi trực tuyến giữa Bệnh viện, người dân …</w:t>
       </w:r>
     </w:p>
     <w:p>
@@ -4076,10 +4040,7 @@
         </w:numPr>
       </w:pPr>
       <w:r>
-        <w:t>Tìm kiếm thông tin theo các tiêu chí lựa chọn</w:t>
-      </w:r>
-      <w:r>
-        <w:t>: thông tin cá nhân, lịch sử giao dịch nạo tiền, theo dõi thu chi</w:t>
+        <w:t>Tìm kiếm thông tin theo các tiêu chí lựa chọn: thông tin cá nhân, lịch sử giao dịch nạo tiền, theo dõi thu chi</w:t>
       </w:r>
     </w:p>
     <w:p>
@@ -4280,13 +4241,16 @@
       <w:r>
         <w:t xml:space="preserve"> </w:t>
       </w:r>
+      <w:r>
+        <w:t xml:space="preserve">Một cổng thanh toán luôn có sẵn kết nối với các kênh thanh toán online phổ biến (thẻ ngân hàng nội địa, thẻ quốc tế, ví điện </w:t>
+      </w:r>
       <w:proofErr w:type="gramStart"/>
       <w:r>
-        <w:t>Một</w:t>
+        <w:t>tử,…</w:t>
       </w:r>
       <w:proofErr w:type="gramEnd"/>
       <w:r>
-        <w:t xml:space="preserve"> cổng thanh toán luôn có sẵn kết nối với các kênh thanh toán online phổ biến (thẻ ngân hàng nội địa, thẻ quốc tế, ví điện tử,…). Điều này đồng nghĩa với việc website sẽ được tự động kết nối với các kênh thanh toán này. Việc kết nối cổng một mặt tạo ra cho </w:t>
+        <w:t xml:space="preserve">). Điều này đồng nghĩa với việc website sẽ được tự động kết nối với các kênh thanh toán này. Việc kết nối cổng một mặt tạo ra cho </w:t>
       </w:r>
       <w:r>
         <w:t>bệnh nhân</w:t>
@@ -4356,13 +4320,7 @@
         <w:rPr>
           <w:b/>
         </w:rPr>
-        <w:t>L</w:t>
-      </w:r>
-      <w:r>
-        <w:rPr>
-          <w:b/>
-        </w:rPr>
-        <w:t>ựa chọn cổng thanh toán</w:t>
+        <w:t>Lựa chọn cổng thanh toán</w:t>
       </w:r>
     </w:p>
     <w:p>
@@ -4379,13 +4337,7 @@
       </w:r>
       <w:proofErr w:type="gramEnd"/>
       <w:r>
-        <w:t xml:space="preserve"> (không kết nối trực tiếp với ngân hàng mà sử dụng cổng thanh toán qua bên thứ 3). Mỗi cổng có những ưu điểm và quy trình hoạt động riêng. Để đảm bảo việc lựa chọn được cổng thanh toán phù hợp với website của của </w:t>
-      </w:r>
-      <w:r>
-        <w:t>bệnh viện</w:t>
-      </w:r>
-      <w:r>
-        <w:t>, bạn cần cân nhắc các yếu tố sau:</w:t>
+        <w:t xml:space="preserve"> (không kết nối trực tiếp với ngân hàng mà sử dụng cổng thanh toán qua bên thứ 3). Mỗi cổng có những ưu điểm và quy trình hoạt động riêng. Để đảm bảo việc lựa chọn được cổng thanh toán phù hợp với website của của bệnh viện, bạn cần cân nhắc các yếu tố sau:</w:t>
       </w:r>
     </w:p>
     <w:p>
@@ -4824,19 +4776,7 @@
         <w:ind w:left="1080" w:firstLine="360"/>
       </w:pPr>
       <w:r>
-        <w:t>Ký hợp đồng với OnePay</w:t>
-      </w:r>
-      <w:r>
-        <w:t xml:space="preserve">: </w:t>
-      </w:r>
-      <w:r>
-        <w:t>Trước tiên, bạn cần phải liên hệ với nhà cung cấp OnePay và hoàn thiện các mẫu đăng ký gồm: Quy trình triển khai, mẫu hồ sơ đăng ký.</w:t>
-      </w:r>
-      <w:r>
-        <w:t xml:space="preserve"> </w:t>
-      </w:r>
-      <w:r>
-        <w:t>Sau khi hợp đồng được ký kết, OnePay sẽ cung cấp cho bạn một số thông tin sau: Mã Hashcode, tài khoản merchant, Access code.</w:t>
+        <w:t>Ký hợp đồng với OnePay: Trước tiên, bạn cần phải liên hệ với nhà cung cấp OnePay và hoàn thiện các mẫu đăng ký gồm: Quy trình triển khai, mẫu hồ sơ đăng ký. Sau khi hợp đồng được ký kết, OnePay sẽ cung cấp cho bạn một số thông tin sau: Mã Hashcode, tài khoản merchant, Access code.</w:t>
       </w:r>
     </w:p>
     <w:p>
@@ -4854,10 +4794,7 @@
         <w:t>Kích hoạt cổng thanh toán cho website</w:t>
       </w:r>
       <w:r>
-        <w:t xml:space="preserve">, </w:t>
-      </w:r>
-      <w:r>
-        <w:t>Bạn cần thực hiện các bước sau:</w:t>
+        <w:t>, Bạn cần thực hiện các bước sau:</w:t>
       </w:r>
     </w:p>
     <w:p>
@@ -5038,10 +4975,7 @@
         <w:t>Đặt hàng và thanh toán qua OnePay</w:t>
       </w:r>
       <w:r>
-        <w:t xml:space="preserve">: </w:t>
-      </w:r>
-      <w:r>
-        <w:t>Sau khi đã kích hoạt thành công thì hình thức thanh toán bằng thẻ quốc tế đã được tích hợp vào website và được hiển thị trong trang thanh toán cho khách hàng lựa chọn.</w:t>
+        <w:t>: Sau khi đã kích hoạt thành công thì hình thức thanh toán bằng thẻ quốc tế đã được tích hợp vào website và được hiển thị trong trang thanh toán cho khách hàng lựa chọn.</w:t>
       </w:r>
     </w:p>
     <w:p>
@@ -5275,8 +5209,6 @@
       </w:r>
       <w:r>
         <w:tab/>
-      </w:r>
-      <w:r>
         <w:t>Thanh toán bằng chuyển khoản ngân hàng</w:t>
       </w:r>
     </w:p>
@@ -5343,10 +5275,7 @@
         <w:ind w:firstLine="360"/>
       </w:pPr>
       <w:r>
-        <w:t xml:space="preserve">3.4 </w:t>
-      </w:r>
-      <w:r>
-        <w:t>THANH TOÁN ONLINE BẰNG THẺ CÀO ĐIỆN THOẠI</w:t>
+        <w:t>3.4 THANH TOÁN ONLINE BẰNG THẺ CÀO ĐIỆN THOẠI</w:t>
       </w:r>
     </w:p>
     <w:p>
@@ -5524,16 +5453,187 @@
       <w:pPr>
         <w:pStyle w:val="ListParagraph"/>
         <w:ind w:left="360"/>
-        <w:jc w:val="center"/>
+      </w:pPr>
+      <w:r>
+        <w:t xml:space="preserve">Tiến hành kết hợp </w:t>
+      </w:r>
+      <w:r>
+        <w:t>hệ thống thanh toán trực tuyến và phát hành thẻ làm cầu nối giữa bệnh nhân và bệnh viện.</w:t>
+      </w:r>
+    </w:p>
+    <w:p>
+      <w:pPr>
+        <w:pStyle w:val="ListParagraph"/>
+        <w:numPr>
+          <w:ilvl w:val="1"/>
+          <w:numId w:val="5"/>
+        </w:numPr>
+      </w:pPr>
+      <w:r>
+        <w:t>Quy trình phát hành và quản lý thẻ khám bệnh</w:t>
+      </w:r>
+    </w:p>
+    <w:p>
+      <w:pPr>
+        <w:ind w:left="360"/>
+      </w:pPr>
+      <w:r>
+        <w:t>Cấp mới thẻ khám bệnh</w:t>
+      </w:r>
+    </w:p>
+    <w:p>
+      <w:pPr>
+        <w:pStyle w:val="ListParagraph"/>
+        <w:numPr>
+          <w:ilvl w:val="1"/>
+          <w:numId w:val="2"/>
+        </w:numPr>
+      </w:pPr>
+      <w:r>
+        <w:t xml:space="preserve">Bước 1: </w:t>
+      </w:r>
+      <w:r>
+        <w:t>BN, người nhà BN điền thông tin vào Phiếu khám bệnh kiêm đề nghị phát hành Thẻ khám bệnh</w:t>
+      </w:r>
+    </w:p>
+    <w:p>
+      <w:pPr>
+        <w:pStyle w:val="ListParagraph"/>
+        <w:numPr>
+          <w:ilvl w:val="1"/>
+          <w:numId w:val="2"/>
+        </w:numPr>
+      </w:pPr>
+      <w:r>
+        <w:t xml:space="preserve">Bước 2: </w:t>
+      </w:r>
+      <w:r>
+        <w:t>CB BV nhập thông tin BN vào phân mềm BV, liên kết số Thẻ khám bệnh với Mã BN</w:t>
+      </w:r>
+    </w:p>
+    <w:p>
+      <w:pPr>
+        <w:pStyle w:val="ListParagraph"/>
+        <w:numPr>
+          <w:ilvl w:val="1"/>
+          <w:numId w:val="2"/>
+        </w:numPr>
+      </w:pPr>
+      <w:r>
+        <w:t xml:space="preserve">Bước 3: </w:t>
+      </w:r>
+      <w:r>
+        <w:t>CB BV in thông tin BN lên Thẻ khám bệnh</w:t>
+      </w:r>
+    </w:p>
+    <w:p>
+      <w:pPr>
+        <w:pStyle w:val="ListParagraph"/>
+        <w:numPr>
+          <w:ilvl w:val="1"/>
+          <w:numId w:val="2"/>
+        </w:numPr>
+      </w:pPr>
+      <w:r>
+        <w:t>Bước 4: phát hành thẻ</w:t>
+      </w:r>
+    </w:p>
+    <w:p>
+      <w:pPr>
+        <w:ind w:left="360"/>
+      </w:pPr>
+      <w:r>
+        <w:t>Cấp lại thẻ khám bệnh</w:t>
+      </w:r>
+    </w:p>
+    <w:p>
+      <w:pPr>
+        <w:pStyle w:val="ListParagraph"/>
+        <w:numPr>
+          <w:ilvl w:val="1"/>
+          <w:numId w:val="2"/>
+        </w:numPr>
+      </w:pPr>
+      <w:r>
+        <w:t xml:space="preserve">Bước 1: </w:t>
+      </w:r>
+      <w:r>
+        <w:t>BN điền thông tin vào Phiếu đề nghị phát hành lại Thẻ khám bệnh</w:t>
+      </w:r>
+    </w:p>
+    <w:p>
+      <w:pPr>
+        <w:pStyle w:val="ListParagraph"/>
+        <w:numPr>
+          <w:ilvl w:val="1"/>
+          <w:numId w:val="2"/>
+        </w:numPr>
+      </w:pPr>
+      <w:r>
+        <w:lastRenderedPageBreak/>
+        <w:t xml:space="preserve">Bước 2: </w:t>
+      </w:r>
+      <w:r>
+        <w:t>CB BV tra cứu thông tin mã BN trên phần mềm BV, hủy gắn số TKB cũ với Mã BN, thực hiện gắn số TKB mới với mã Bệnh nhân</w:t>
+      </w:r>
+    </w:p>
+    <w:p>
+      <w:pPr>
+        <w:pStyle w:val="ListParagraph"/>
+        <w:numPr>
+          <w:ilvl w:val="1"/>
+          <w:numId w:val="2"/>
+        </w:numPr>
+      </w:pPr>
+      <w:r>
+        <w:t xml:space="preserve">Bước 3: </w:t>
+      </w:r>
+      <w:r>
+        <w:t>CB BV in thông tin BN lên Thẻ khám bệnh</w:t>
+      </w:r>
+    </w:p>
+    <w:p>
+      <w:pPr>
+        <w:pStyle w:val="ListParagraph"/>
+        <w:numPr>
+          <w:ilvl w:val="1"/>
+          <w:numId w:val="2"/>
+        </w:numPr>
+      </w:pPr>
+      <w:r>
+        <w:t>Bước 4: phát hành thẻ</w:t>
+      </w:r>
+      <w:bookmarkStart w:id="3" w:name="_GoBack"/>
+    </w:p>
+    <w:bookmarkEnd w:id="3"/>
+    <w:p>
+      <w:pPr>
+        <w:ind w:left="360"/>
+      </w:pPr>
+    </w:p>
+    <w:p>
+      <w:pPr>
+        <w:pStyle w:val="ListParagraph"/>
+        <w:numPr>
+          <w:ilvl w:val="1"/>
+          <w:numId w:val="5"/>
+        </w:numPr>
+      </w:pPr>
+      <w:r>
+        <w:t>Quy trình sử dụng thẻ khám</w:t>
+      </w:r>
+    </w:p>
+    <w:p>
+      <w:pPr>
+        <w:pStyle w:val="ListParagraph"/>
       </w:pPr>
       <w:r>
         <w:rPr>
           <w:noProof/>
         </w:rPr>
-        <w:lastRenderedPageBreak/>
         <w:drawing>
-          <wp:inline distT="0" distB="0" distL="0" distR="0" wp14:anchorId="72455CC8" wp14:editId="6A056707">
-            <wp:extent cx="5943600" cy="4048539"/>
+          <wp:inline distT="0" distB="0" distL="0" distR="0" wp14:anchorId="6F9FC8A7" wp14:editId="5FE1A893">
+            <wp:extent cx="5943600" cy="4048125"/>
             <wp:effectExtent l="0" t="0" r="0" b="0"/>
             <wp:docPr id="5" name="Picture 5"/>
             <wp:cNvGraphicFramePr>
@@ -5564,7 +5664,7 @@
                   <pic:spPr bwMode="auto">
                     <a:xfrm>
                       <a:off x="0" y="0"/>
-                      <a:ext cx="5943600" cy="4048539"/>
+                      <a:ext cx="5943600" cy="4048125"/>
                     </a:xfrm>
                     <a:prstGeom prst="rect">
                       <a:avLst/>
@@ -5584,18 +5684,60 @@
     <w:p>
       <w:pPr>
         <w:pStyle w:val="ListParagraph"/>
-        <w:ind w:left="360"/>
-      </w:pPr>
-      <w:r>
-        <w:t xml:space="preserve">Tiến hành kết hợp </w:t>
-      </w:r>
-      <w:bookmarkStart w:id="3" w:name="_GoBack"/>
-      <w:bookmarkEnd w:id="3"/>
-      <w:r>
-        <w:t>hệ thống thanh toán trực tuyến và phát hành thẻ làm cầu nối giữa bệnh nhân và bệnh viện.</w:t>
-      </w:r>
-    </w:p>
-    <w:p/>
+      </w:pPr>
+      <w:r>
+        <w:lastRenderedPageBreak/>
+        <w:drawing>
+          <wp:inline distT="0" distB="0" distL="0" distR="0" wp14:anchorId="6102E21A" wp14:editId="052FF042">
+            <wp:extent cx="5943600" cy="4620260"/>
+            <wp:effectExtent l="0" t="0" r="0" b="8890"/>
+            <wp:docPr id="1" name="Picture 1"/>
+            <wp:cNvGraphicFramePr>
+              <a:graphicFrameLocks xmlns:a="http://schemas.openxmlformats.org/drawingml/2006/main" noChangeAspect="1"/>
+            </wp:cNvGraphicFramePr>
+            <a:graphic xmlns:a="http://schemas.openxmlformats.org/drawingml/2006/main">
+              <a:graphicData uri="http://schemas.openxmlformats.org/drawingml/2006/picture">
+                <pic:pic xmlns:pic="http://schemas.openxmlformats.org/drawingml/2006/picture">
+                  <pic:nvPicPr>
+                    <pic:cNvPr id="2" name="Picture 1"/>
+                    <pic:cNvPicPr>
+                      <a:picLocks noChangeAspect="1"/>
+                    </pic:cNvPicPr>
+                  </pic:nvPicPr>
+                  <pic:blipFill>
+                    <a:blip r:embed="rId19"/>
+                    <a:stretch>
+                      <a:fillRect/>
+                    </a:stretch>
+                  </pic:blipFill>
+                  <pic:spPr>
+                    <a:xfrm>
+                      <a:off x="0" y="0"/>
+                      <a:ext cx="5943600" cy="4620260"/>
+                    </a:xfrm>
+                    <a:prstGeom prst="rect">
+                      <a:avLst/>
+                    </a:prstGeom>
+                  </pic:spPr>
+                </pic:pic>
+              </a:graphicData>
+            </a:graphic>
+          </wp:inline>
+        </w:drawing>
+      </w:r>
+    </w:p>
+    <w:p>
+      <w:pPr>
+        <w:pStyle w:val="ListParagraph"/>
+        <w:numPr>
+          <w:ilvl w:val="1"/>
+          <w:numId w:val="5"/>
+        </w:numPr>
+      </w:pPr>
+      <w:r>
+        <w:t>d</w:t>
+      </w:r>
+    </w:p>
     <w:p>
       <w:pPr>
         <w:spacing w:line="276" w:lineRule="auto"/>
@@ -6803,9 +6945,9 @@
   </w:abstractNum>
   <w:abstractNum w:abstractNumId="10" w15:restartNumberingAfterBreak="0">
     <w:nsid w:val="60475BE9"/>
-    <w:multiLevelType w:val="hybridMultilevel"/>
-    <w:tmpl w:val="0078332A"/>
-    <w:lvl w:ilvl="0" w:tplc="0409000F">
+    <w:multiLevelType w:val="multilevel"/>
+    <w:tmpl w:val="0C322D70"/>
+    <w:lvl w:ilvl="0">
       <w:start w:val="1"/>
       <w:numFmt w:val="decimal"/>
       <w:lvlText w:val="%1."/>
@@ -6817,77 +6959,109 @@
         <w:rFonts w:hint="default"/>
       </w:rPr>
     </w:lvl>
-    <w:lvl w:ilvl="1" w:tplc="04090019" w:tentative="1">
-      <w:start w:val="1"/>
-      <w:numFmt w:val="lowerLetter"/>
-      <w:lvlText w:val="%2."/>
-      <w:lvlJc w:val="left"/>
-      <w:pPr>
-        <w:ind w:left="1440" w:hanging="360"/>
-      </w:pPr>
-    </w:lvl>
-    <w:lvl w:ilvl="2" w:tplc="0409001B" w:tentative="1">
-      <w:start w:val="1"/>
-      <w:numFmt w:val="lowerRoman"/>
-      <w:lvlText w:val="%3."/>
-      <w:lvlJc w:val="right"/>
-      <w:pPr>
-        <w:ind w:left="2160" w:hanging="180"/>
-      </w:pPr>
-    </w:lvl>
-    <w:lvl w:ilvl="3" w:tplc="0409000F" w:tentative="1">
+    <w:lvl w:ilvl="1">
       <w:start w:val="1"/>
       <w:numFmt w:val="decimal"/>
-      <w:lvlText w:val="%4."/>
-      <w:lvlJc w:val="left"/>
-      <w:pPr>
-        <w:ind w:left="2880" w:hanging="360"/>
-      </w:pPr>
-    </w:lvl>
-    <w:lvl w:ilvl="4" w:tplc="04090019" w:tentative="1">
-      <w:start w:val="1"/>
-      <w:numFmt w:val="lowerLetter"/>
-      <w:lvlText w:val="%5."/>
-      <w:lvlJc w:val="left"/>
-      <w:pPr>
-        <w:ind w:left="3600" w:hanging="360"/>
-      </w:pPr>
-    </w:lvl>
-    <w:lvl w:ilvl="5" w:tplc="0409001B" w:tentative="1">
-      <w:start w:val="1"/>
-      <w:numFmt w:val="lowerRoman"/>
-      <w:lvlText w:val="%6."/>
-      <w:lvlJc w:val="right"/>
-      <w:pPr>
-        <w:ind w:left="4320" w:hanging="180"/>
-      </w:pPr>
-    </w:lvl>
-    <w:lvl w:ilvl="6" w:tplc="0409000F" w:tentative="1">
+      <w:isLgl/>
+      <w:lvlText w:val="%1.%2."/>
+      <w:lvlJc w:val="left"/>
+      <w:pPr>
+        <w:ind w:left="720" w:hanging="360"/>
+      </w:pPr>
+      <w:rPr>
+        <w:rFonts w:hint="default"/>
+      </w:rPr>
+    </w:lvl>
+    <w:lvl w:ilvl="2">
       <w:start w:val="1"/>
       <w:numFmt w:val="decimal"/>
-      <w:lvlText w:val="%7."/>
-      <w:lvlJc w:val="left"/>
-      <w:pPr>
-        <w:ind w:left="5040" w:hanging="360"/>
-      </w:pPr>
-    </w:lvl>
-    <w:lvl w:ilvl="7" w:tplc="04090019" w:tentative="1">
-      <w:start w:val="1"/>
-      <w:numFmt w:val="lowerLetter"/>
-      <w:lvlText w:val="%8."/>
-      <w:lvlJc w:val="left"/>
-      <w:pPr>
-        <w:ind w:left="5760" w:hanging="360"/>
-      </w:pPr>
-    </w:lvl>
-    <w:lvl w:ilvl="8" w:tplc="0409001B" w:tentative="1">
-      <w:start w:val="1"/>
-      <w:numFmt w:val="lowerRoman"/>
-      <w:lvlText w:val="%9."/>
-      <w:lvlJc w:val="right"/>
-      <w:pPr>
-        <w:ind w:left="6480" w:hanging="180"/>
-      </w:pPr>
+      <w:isLgl/>
+      <w:lvlText w:val="%1.%2.%3."/>
+      <w:lvlJc w:val="left"/>
+      <w:pPr>
+        <w:ind w:left="1080" w:hanging="720"/>
+      </w:pPr>
+      <w:rPr>
+        <w:rFonts w:hint="default"/>
+      </w:rPr>
+    </w:lvl>
+    <w:lvl w:ilvl="3">
+      <w:start w:val="1"/>
+      <w:numFmt w:val="decimal"/>
+      <w:isLgl/>
+      <w:lvlText w:val="%1.%2.%3.%4."/>
+      <w:lvlJc w:val="left"/>
+      <w:pPr>
+        <w:ind w:left="1080" w:hanging="720"/>
+      </w:pPr>
+      <w:rPr>
+        <w:rFonts w:hint="default"/>
+      </w:rPr>
+    </w:lvl>
+    <w:lvl w:ilvl="4">
+      <w:start w:val="1"/>
+      <w:numFmt w:val="decimal"/>
+      <w:isLgl/>
+      <w:lvlText w:val="%1.%2.%3.%4.%5."/>
+      <w:lvlJc w:val="left"/>
+      <w:pPr>
+        <w:ind w:left="1440" w:hanging="1080"/>
+      </w:pPr>
+      <w:rPr>
+        <w:rFonts w:hint="default"/>
+      </w:rPr>
+    </w:lvl>
+    <w:lvl w:ilvl="5">
+      <w:start w:val="1"/>
+      <w:numFmt w:val="decimal"/>
+      <w:isLgl/>
+      <w:lvlText w:val="%1.%2.%3.%4.%5.%6."/>
+      <w:lvlJc w:val="left"/>
+      <w:pPr>
+        <w:ind w:left="1440" w:hanging="1080"/>
+      </w:pPr>
+      <w:rPr>
+        <w:rFonts w:hint="default"/>
+      </w:rPr>
+    </w:lvl>
+    <w:lvl w:ilvl="6">
+      <w:start w:val="1"/>
+      <w:numFmt w:val="decimal"/>
+      <w:isLgl/>
+      <w:lvlText w:val="%1.%2.%3.%4.%5.%6.%7."/>
+      <w:lvlJc w:val="left"/>
+      <w:pPr>
+        <w:ind w:left="1800" w:hanging="1440"/>
+      </w:pPr>
+      <w:rPr>
+        <w:rFonts w:hint="default"/>
+      </w:rPr>
+    </w:lvl>
+    <w:lvl w:ilvl="7">
+      <w:start w:val="1"/>
+      <w:numFmt w:val="decimal"/>
+      <w:isLgl/>
+      <w:lvlText w:val="%1.%2.%3.%4.%5.%6.%7.%8."/>
+      <w:lvlJc w:val="left"/>
+      <w:pPr>
+        <w:ind w:left="1800" w:hanging="1440"/>
+      </w:pPr>
+      <w:rPr>
+        <w:rFonts w:hint="default"/>
+      </w:rPr>
+    </w:lvl>
+    <w:lvl w:ilvl="8">
+      <w:start w:val="1"/>
+      <w:numFmt w:val="decimal"/>
+      <w:isLgl/>
+      <w:lvlText w:val="%1.%2.%3.%4.%5.%6.%7.%8.%9."/>
+      <w:lvlJc w:val="left"/>
+      <w:pPr>
+        <w:ind w:left="2160" w:hanging="1800"/>
+      </w:pPr>
+      <w:rPr>
+        <w:rFonts w:hint="default"/>
+      </w:rPr>
     </w:lvl>
   </w:abstractNum>
   <w:abstractNum w:abstractNumId="11" w15:restartNumberingAfterBreak="0">
@@ -8253,7 +8427,6 @@
   <w:style w:type="character" w:default="1" w:styleId="DefaultParagraphFont">
     <w:name w:val="Default Paragraph Font"/>
     <w:uiPriority w:val="1"/>
-    <w:semiHidden/>
     <w:unhideWhenUsed/>
   </w:style>
   <w:style w:type="table" w:default="1" w:styleId="TableNormal">
@@ -8682,7 +8855,7 @@
 </file>
 
 <file path=customXml/itemProps1.xml><?xml version="1.0" encoding="utf-8"?>
-<ds:datastoreItem xmlns:ds="http://schemas.openxmlformats.org/officeDocument/2006/customXml" ds:itemID="{2CA3F305-B4A7-4EA2-AE35-DD2C6C54491E}">
+<ds:datastoreItem xmlns:ds="http://schemas.openxmlformats.org/officeDocument/2006/customXml" ds:itemID="{BC4FE93E-EE63-4853-A682-FC773B9CDA63}">
   <ds:schemaRefs>
     <ds:schemaRef ds:uri="http://schemas.openxmlformats.org/officeDocument/2006/bibliography"/>
   </ds:schemaRefs>

</xml_diff>

<commit_message>
them phan cong thong tin, cong thanh toan
</commit_message>
<xml_diff>
--- a/Giai Phap Khong Dung Tien Mat Trong BV[2023].docx
+++ b/Giai Phap Khong Dung Tien Mat Trong BV[2023].docx
@@ -599,7 +599,7 @@
         </w:rPr>
         <w:t>: Người tiêu dùng có thể nhận nhiều khuyến mãi từ người bán cũng như ngân hàng hơn. Bạn sẽ thường xuyên được giảm giá khi thanh toán bằng thẻ ngân hàng, các </w:t>
       </w:r>
-      <w:hyperlink r:id="rId6" w:tgtFrame="_blank" w:history="1">
+      <w:hyperlink r:id="rId8" w:tgtFrame="_blank" w:history="1">
         <w:r>
           <w:rPr>
             <w:rFonts w:ascii="roboto" w:eastAsia="Times New Roman" w:hAnsi="roboto" w:cs="Times New Roman"/>
@@ -2172,7 +2172,7 @@
                     </pic:cNvPicPr>
                   </pic:nvPicPr>
                   <pic:blipFill>
-                    <a:blip r:embed="rId7">
+                    <a:blip r:embed="rId9">
                       <a:extLst>
                         <a:ext uri="{28A0092B-C50C-407E-A947-70E740481C1C}">
                           <a14:useLocalDpi xmlns:a14="http://schemas.microsoft.com/office/drawing/2010/main" val="0"/>
@@ -2758,7 +2758,7 @@
                     </pic:cNvPicPr>
                   </pic:nvPicPr>
                   <pic:blipFill>
-                    <a:blip r:embed="rId8">
+                    <a:blip r:embed="rId10">
                       <a:extLst>
                         <a:ext uri="{28A0092B-C50C-407E-A947-70E740481C1C}">
                           <a14:useLocalDpi xmlns:a14="http://schemas.microsoft.com/office/drawing/2010/main" val="0"/>
@@ -4082,7 +4082,7 @@
                     </pic:cNvPicPr>
                   </pic:nvPicPr>
                   <pic:blipFill>
-                    <a:blip r:embed="rId9">
+                    <a:blip r:embed="rId11">
                       <a:extLst>
                         <a:ext uri="{28A0092B-C50C-407E-A947-70E740481C1C}">
                           <a14:useLocalDpi xmlns:a14="http://schemas.microsoft.com/office/drawing/2010/main" val="0"/>
@@ -4506,7 +4506,7 @@
                     </pic:cNvPicPr>
                   </pic:nvPicPr>
                   <pic:blipFill>
-                    <a:blip r:embed="rId10">
+                    <a:blip r:embed="rId12">
                       <a:extLst>
                         <a:ext uri="{28A0092B-C50C-407E-A947-70E740481C1C}">
                           <a14:useLocalDpi xmlns:a14="http://schemas.microsoft.com/office/drawing/2010/main" val="0"/>
@@ -4727,7 +4727,7 @@
                     </pic:cNvPicPr>
                   </pic:nvPicPr>
                   <pic:blipFill>
-                    <a:blip r:embed="rId11">
+                    <a:blip r:embed="rId13">
                       <a:extLst>
                         <a:ext uri="{28A0092B-C50C-407E-A947-70E740481C1C}">
                           <a14:useLocalDpi xmlns:a14="http://schemas.microsoft.com/office/drawing/2010/main" val="0"/>
@@ -4839,7 +4839,7 @@
                     </pic:cNvPicPr>
                   </pic:nvPicPr>
                   <pic:blipFill>
-                    <a:blip r:embed="rId12">
+                    <a:blip r:embed="rId14">
                       <a:extLst>
                         <a:ext uri="{28A0092B-C50C-407E-A947-70E740481C1C}">
                           <a14:useLocalDpi xmlns:a14="http://schemas.microsoft.com/office/drawing/2010/main" val="0"/>
@@ -4914,7 +4914,7 @@
                     </pic:cNvPicPr>
                   </pic:nvPicPr>
                   <pic:blipFill>
-                    <a:blip r:embed="rId13">
+                    <a:blip r:embed="rId15">
                       <a:extLst>
                         <a:ext uri="{28A0092B-C50C-407E-A947-70E740481C1C}">
                           <a14:useLocalDpi xmlns:a14="http://schemas.microsoft.com/office/drawing/2010/main" val="0"/>
@@ -5001,7 +5001,7 @@
                     </pic:cNvPicPr>
                   </pic:nvPicPr>
                   <pic:blipFill>
-                    <a:blip r:embed="rId14">
+                    <a:blip r:embed="rId16">
                       <a:extLst>
                         <a:ext uri="{28A0092B-C50C-407E-A947-70E740481C1C}">
                           <a14:useLocalDpi xmlns:a14="http://schemas.microsoft.com/office/drawing/2010/main" val="0"/>
@@ -5065,7 +5065,7 @@
                     </pic:cNvPicPr>
                   </pic:nvPicPr>
                   <pic:blipFill>
-                    <a:blip r:embed="rId15">
+                    <a:blip r:embed="rId17">
                       <a:extLst>
                         <a:ext uri="{28A0092B-C50C-407E-A947-70E740481C1C}">
                           <a14:useLocalDpi xmlns:a14="http://schemas.microsoft.com/office/drawing/2010/main" val="0"/>
@@ -5133,7 +5133,7 @@
                     </pic:cNvPicPr>
                   </pic:nvPicPr>
                   <pic:blipFill>
-                    <a:blip r:embed="rId16">
+                    <a:blip r:embed="rId18">
                       <a:extLst>
                         <a:ext uri="{28A0092B-C50C-407E-A947-70E740481C1C}">
                           <a14:useLocalDpi xmlns:a14="http://schemas.microsoft.com/office/drawing/2010/main" val="0"/>
@@ -5332,7 +5332,7 @@
                     </pic:cNvPicPr>
                   </pic:nvPicPr>
                   <pic:blipFill>
-                    <a:blip r:embed="rId17">
+                    <a:blip r:embed="rId19">
                       <a:extLst>
                         <a:ext uri="{28A0092B-C50C-407E-A947-70E740481C1C}">
                           <a14:useLocalDpi xmlns:a14="http://schemas.microsoft.com/office/drawing/2010/main" val="0"/>
@@ -5603,13 +5603,6 @@
       <w:r>
         <w:t>Bước 4: phát hành thẻ</w:t>
       </w:r>
-      <w:bookmarkStart w:id="3" w:name="_GoBack"/>
-    </w:p>
-    <w:bookmarkEnd w:id="3"/>
-    <w:p>
-      <w:pPr>
-        <w:ind w:left="360"/>
-      </w:pPr>
     </w:p>
     <w:p>
       <w:pPr>
@@ -5627,66 +5620,20 @@
       <w:pPr>
         <w:pStyle w:val="ListParagraph"/>
       </w:pPr>
+    </w:p>
+    <w:p>
+      <w:pPr>
+        <w:pStyle w:val="ListParagraph"/>
+      </w:pPr>
+    </w:p>
+    <w:p>
+      <w:pPr>
+        <w:pStyle w:val="ListParagraph"/>
+      </w:pPr>
       <w:r>
         <w:rPr>
           <w:noProof/>
         </w:rPr>
-        <w:drawing>
-          <wp:inline distT="0" distB="0" distL="0" distR="0" wp14:anchorId="6F9FC8A7" wp14:editId="5FE1A893">
-            <wp:extent cx="5943600" cy="4048125"/>
-            <wp:effectExtent l="0" t="0" r="0" b="0"/>
-            <wp:docPr id="5" name="Picture 5"/>
-            <wp:cNvGraphicFramePr>
-              <a:graphicFrameLocks xmlns:a="http://schemas.openxmlformats.org/drawingml/2006/main" noChangeAspect="1"/>
-            </wp:cNvGraphicFramePr>
-            <a:graphic xmlns:a="http://schemas.openxmlformats.org/drawingml/2006/main">
-              <a:graphicData uri="http://schemas.openxmlformats.org/drawingml/2006/picture">
-                <pic:pic xmlns:pic="http://schemas.openxmlformats.org/drawingml/2006/picture">
-                  <pic:nvPicPr>
-                    <pic:cNvPr id="0" name="Picture 3"/>
-                    <pic:cNvPicPr>
-                      <a:picLocks noChangeAspect="1" noChangeArrowheads="1"/>
-                    </pic:cNvPicPr>
-                  </pic:nvPicPr>
-                  <pic:blipFill>
-                    <a:blip r:embed="rId18">
-                      <a:extLst>
-                        <a:ext uri="{28A0092B-C50C-407E-A947-70E740481C1C}">
-                          <a14:useLocalDpi xmlns:a14="http://schemas.microsoft.com/office/drawing/2010/main" val="0"/>
-                        </a:ext>
-                      </a:extLst>
-                    </a:blip>
-                    <a:srcRect/>
-                    <a:stretch>
-                      <a:fillRect/>
-                    </a:stretch>
-                  </pic:blipFill>
-                  <pic:spPr bwMode="auto">
-                    <a:xfrm>
-                      <a:off x="0" y="0"/>
-                      <a:ext cx="5943600" cy="4048125"/>
-                    </a:xfrm>
-                    <a:prstGeom prst="rect">
-                      <a:avLst/>
-                    </a:prstGeom>
-                    <a:noFill/>
-                    <a:ln>
-                      <a:noFill/>
-                    </a:ln>
-                  </pic:spPr>
-                </pic:pic>
-              </a:graphicData>
-            </a:graphic>
-          </wp:inline>
-        </w:drawing>
-      </w:r>
-    </w:p>
-    <w:p>
-      <w:pPr>
-        <w:pStyle w:val="ListParagraph"/>
-      </w:pPr>
-      <w:r>
-        <w:lastRenderedPageBreak/>
         <w:drawing>
           <wp:inline distT="0" distB="0" distL="0" distR="0" wp14:anchorId="6102E21A" wp14:editId="052FF042">
             <wp:extent cx="5943600" cy="4620260"/>
@@ -5705,7 +5652,7 @@
                     </pic:cNvPicPr>
                   </pic:nvPicPr>
                   <pic:blipFill>
-                    <a:blip r:embed="rId19"/>
+                    <a:blip r:embed="rId20"/>
                     <a:stretch>
                       <a:fillRect/>
                     </a:stretch>
@@ -5761,6 +5708,904 @@
           <w:szCs w:val="21"/>
         </w:rPr>
       </w:pPr>
+      <w:r>
+        <w:rPr>
+          <w:rFonts w:ascii="Arial" w:hAnsi="Arial" w:cs="Arial"/>
+          <w:color w:val="555555"/>
+          <w:sz w:val="21"/>
+          <w:szCs w:val="21"/>
+        </w:rPr>
+        <w:t>tai khoan toi kham lai, mo tai khoan thong qua ben thu 3, ngan hang tai tai khoan, link voi tai khoan benh vien</w:t>
+      </w:r>
+    </w:p>
+    <w:p>
+      <w:pPr>
+        <w:pStyle w:val="para"/>
+        <w:shd w:val="clear" w:color="auto" w:fill="FFFFFF"/>
+        <w:spacing w:before="120" w:beforeAutospacing="0" w:after="120" w:afterAutospacing="0"/>
+        <w:jc w:val="both"/>
+        <w:rPr>
+          <w:rFonts w:ascii="Arial" w:hAnsi="Arial" w:cs="Arial"/>
+          <w:color w:val="555555"/>
+          <w:sz w:val="21"/>
+          <w:szCs w:val="21"/>
+        </w:rPr>
+      </w:pPr>
+      <w:r>
+        <w:rPr>
+          <w:rFonts w:ascii="Arial" w:hAnsi="Arial" w:cs="Arial"/>
+          <w:color w:val="555555"/>
+          <w:sz w:val="21"/>
+          <w:szCs w:val="21"/>
+        </w:rPr>
+        <w:t>cac hinh thuc nap tien</w:t>
+      </w:r>
+    </w:p>
+    <w:p>
+      <w:pPr>
+        <w:pStyle w:val="para"/>
+        <w:pBdr>
+          <w:bottom w:val="single" w:sz="6" w:space="1" w:color="auto"/>
+        </w:pBdr>
+        <w:shd w:val="clear" w:color="auto" w:fill="FFFFFF"/>
+        <w:spacing w:before="120" w:beforeAutospacing="0" w:after="120" w:afterAutospacing="0"/>
+        <w:jc w:val="both"/>
+        <w:rPr>
+          <w:rFonts w:ascii="Arial" w:hAnsi="Arial" w:cs="Arial"/>
+          <w:color w:val="555555"/>
+          <w:sz w:val="21"/>
+          <w:szCs w:val="21"/>
+        </w:rPr>
+      </w:pPr>
+      <w:r>
+        <w:rPr>
+          <w:rFonts w:ascii="Arial" w:hAnsi="Arial" w:cs="Arial"/>
+          <w:color w:val="555555"/>
+          <w:sz w:val="21"/>
+          <w:szCs w:val="21"/>
+        </w:rPr>
+        <w:t>nap tien vao tai khoan cua benh vien, the chi chua thong tin cua benh nhan</w:t>
+      </w:r>
+    </w:p>
+    <w:p>
+      <w:pPr>
+        <w:pStyle w:val="para"/>
+        <w:shd w:val="clear" w:color="auto" w:fill="FFFFFF"/>
+        <w:spacing w:before="120" w:beforeAutospacing="0" w:after="120" w:afterAutospacing="0"/>
+        <w:jc w:val="both"/>
+        <w:rPr>
+          <w:rFonts w:ascii="Arial" w:hAnsi="Arial" w:cs="Arial"/>
+          <w:color w:val="555555"/>
+          <w:sz w:val="21"/>
+          <w:szCs w:val="21"/>
+        </w:rPr>
+      </w:pPr>
+      <w:r>
+        <w:rPr>
+          <w:rFonts w:ascii="Arial" w:hAnsi="Arial" w:cs="Arial"/>
+          <w:color w:val="555555"/>
+          <w:sz w:val="21"/>
+          <w:szCs w:val="21"/>
+        </w:rPr>
+        <w:t>benh vien tu phat hanh the noi bo</w:t>
+      </w:r>
+    </w:p>
+    <w:p>
+      <w:pPr>
+        <w:pStyle w:val="para"/>
+        <w:pBdr>
+          <w:bottom w:val="single" w:sz="6" w:space="1" w:color="auto"/>
+        </w:pBdr>
+        <w:shd w:val="clear" w:color="auto" w:fill="FFFFFF"/>
+        <w:spacing w:before="120" w:beforeAutospacing="0" w:after="120" w:afterAutospacing="0"/>
+        <w:jc w:val="both"/>
+        <w:rPr>
+          <w:rFonts w:ascii="Arial" w:hAnsi="Arial" w:cs="Arial"/>
+          <w:color w:val="555555"/>
+          <w:sz w:val="21"/>
+          <w:szCs w:val="21"/>
+        </w:rPr>
+      </w:pPr>
+      <w:r>
+        <w:rPr>
+          <w:rFonts w:ascii="Arial" w:hAnsi="Arial" w:cs="Arial"/>
+          <w:color w:val="555555"/>
+          <w:sz w:val="21"/>
+          <w:szCs w:val="21"/>
+        </w:rPr>
+        <w:t>qua 1 ngan hang trung gian</w:t>
+      </w:r>
+    </w:p>
+    <w:p>
+      <w:pPr>
+        <w:pStyle w:val="para"/>
+        <w:pBdr>
+          <w:bottom w:val="single" w:sz="6" w:space="1" w:color="auto"/>
+        </w:pBdr>
+        <w:shd w:val="clear" w:color="auto" w:fill="FFFFFF"/>
+        <w:tabs>
+          <w:tab w:val="center" w:pos="4680"/>
+        </w:tabs>
+        <w:spacing w:before="120" w:beforeAutospacing="0" w:after="120" w:afterAutospacing="0"/>
+        <w:jc w:val="both"/>
+        <w:rPr>
+          <w:rFonts w:ascii="Arial" w:hAnsi="Arial" w:cs="Arial"/>
+          <w:color w:val="555555"/>
+          <w:sz w:val="21"/>
+          <w:szCs w:val="21"/>
+        </w:rPr>
+      </w:pPr>
+      <w:r>
+        <w:rPr>
+          <w:rFonts w:ascii="Arial" w:hAnsi="Arial" w:cs="Arial"/>
+          <w:color w:val="555555"/>
+          <w:sz w:val="21"/>
+          <w:szCs w:val="21"/>
+        </w:rPr>
+        <w:t>cong nghe gi, ket hop voi ai, nhu nao</w:t>
+      </w:r>
+      <w:r>
+        <w:rPr>
+          <w:rFonts w:ascii="Arial" w:hAnsi="Arial" w:cs="Arial"/>
+          <w:color w:val="555555"/>
+          <w:sz w:val="21"/>
+          <w:szCs w:val="21"/>
+        </w:rPr>
+        <w:tab/>
+      </w:r>
+    </w:p>
+    <w:p>
+      <w:pPr>
+        <w:pStyle w:val="para"/>
+        <w:shd w:val="clear" w:color="auto" w:fill="FFFFFF"/>
+        <w:spacing w:before="120" w:beforeAutospacing="0" w:after="120" w:afterAutospacing="0"/>
+        <w:jc w:val="both"/>
+        <w:rPr>
+          <w:rFonts w:ascii="Arial" w:hAnsi="Arial" w:cs="Arial"/>
+          <w:color w:val="555555"/>
+          <w:sz w:val="21"/>
+          <w:szCs w:val="21"/>
+        </w:rPr>
+      </w:pPr>
+      <w:r>
+        <w:rPr>
+          <w:rFonts w:ascii="Arial" w:hAnsi="Arial" w:cs="Arial"/>
+          <w:color w:val="555555"/>
+          <w:sz w:val="21"/>
+          <w:szCs w:val="21"/>
+        </w:rPr>
+        <w:lastRenderedPageBreak/>
+        <w:t>phuowng phap tra tien buoc phai co: may POS quyet the</w:t>
+      </w:r>
+    </w:p>
+    <w:p>
+      <w:pPr>
+        <w:pStyle w:val="para"/>
+        <w:shd w:val="clear" w:color="auto" w:fill="FFFFFF"/>
+        <w:spacing w:before="120" w:beforeAutospacing="0" w:after="120" w:afterAutospacing="0"/>
+        <w:jc w:val="both"/>
+        <w:rPr>
+          <w:rFonts w:ascii="Arial" w:hAnsi="Arial" w:cs="Arial"/>
+          <w:color w:val="555555"/>
+          <w:sz w:val="21"/>
+          <w:szCs w:val="21"/>
+        </w:rPr>
+      </w:pPr>
+      <w:r>
+        <w:rPr>
+          <w:rFonts w:ascii="Arial" w:hAnsi="Arial" w:cs="Arial"/>
+          <w:color w:val="555555"/>
+          <w:sz w:val="21"/>
+          <w:szCs w:val="21"/>
+        </w:rPr>
+        <w:t>tich hop the voi cong thanh toan chi them vao, mo rong</w:t>
+      </w:r>
+    </w:p>
+    <w:p>
+      <w:pPr>
+        <w:pStyle w:val="para"/>
+        <w:shd w:val="clear" w:color="auto" w:fill="FFFFFF"/>
+        <w:spacing w:before="120" w:beforeAutospacing="0" w:after="120" w:afterAutospacing="0"/>
+        <w:jc w:val="both"/>
+        <w:rPr>
+          <w:rFonts w:ascii="Arial" w:hAnsi="Arial" w:cs="Arial"/>
+          <w:color w:val="555555"/>
+          <w:sz w:val="21"/>
+          <w:szCs w:val="21"/>
+        </w:rPr>
+      </w:pPr>
+    </w:p>
+    <w:p>
+      <w:pPr>
+        <w:pStyle w:val="para"/>
+        <w:pBdr>
+          <w:bottom w:val="single" w:sz="6" w:space="1" w:color="auto"/>
+        </w:pBdr>
+        <w:shd w:val="clear" w:color="auto" w:fill="FFFFFF"/>
+        <w:spacing w:before="120" w:beforeAutospacing="0" w:after="120" w:afterAutospacing="0"/>
+        <w:jc w:val="both"/>
+        <w:rPr>
+          <w:rFonts w:ascii="Arial" w:hAnsi="Arial" w:cs="Arial"/>
+          <w:color w:val="555555"/>
+          <w:sz w:val="21"/>
+          <w:szCs w:val="21"/>
+        </w:rPr>
+      </w:pPr>
+    </w:p>
+    <w:p>
+      <w:pPr>
+        <w:pStyle w:val="para"/>
+        <w:shd w:val="clear" w:color="auto" w:fill="FFFFFF"/>
+        <w:spacing w:before="120" w:beforeAutospacing="0" w:after="120" w:afterAutospacing="0"/>
+        <w:jc w:val="both"/>
+        <w:rPr>
+          <w:rFonts w:ascii="Arial" w:hAnsi="Arial" w:cs="Arial"/>
+          <w:color w:val="555555"/>
+          <w:sz w:val="21"/>
+          <w:szCs w:val="21"/>
+        </w:rPr>
+      </w:pPr>
+      <w:r>
+        <w:rPr>
+          <w:rFonts w:ascii="Arial" w:hAnsi="Arial" w:cs="Arial"/>
+          <w:color w:val="555555"/>
+          <w:sz w:val="21"/>
+          <w:szCs w:val="21"/>
+        </w:rPr>
+        <w:t>dung the: thanh thanh toan kham benh</w:t>
+      </w:r>
+    </w:p>
+    <w:p>
+      <w:pPr>
+        <w:pStyle w:val="para"/>
+        <w:numPr>
+          <w:ilvl w:val="1"/>
+          <w:numId w:val="2"/>
+        </w:numPr>
+        <w:shd w:val="clear" w:color="auto" w:fill="FFFFFF"/>
+        <w:spacing w:before="120" w:beforeAutospacing="0" w:after="120" w:afterAutospacing="0"/>
+        <w:jc w:val="both"/>
+        <w:rPr>
+          <w:rFonts w:ascii="Arial" w:hAnsi="Arial" w:cs="Arial"/>
+          <w:color w:val="555555"/>
+          <w:sz w:val="21"/>
+          <w:szCs w:val="21"/>
+        </w:rPr>
+      </w:pPr>
+      <w:r>
+        <w:rPr>
+          <w:rFonts w:ascii="Arial" w:hAnsi="Arial" w:cs="Arial"/>
+          <w:color w:val="555555"/>
+          <w:sz w:val="21"/>
+          <w:szCs w:val="21"/>
+        </w:rPr>
+        <w:t>the lien ket: the ghi mo</w:t>
+      </w:r>
+    </w:p>
+    <w:p>
+      <w:pPr>
+        <w:pStyle w:val="para"/>
+        <w:numPr>
+          <w:ilvl w:val="1"/>
+          <w:numId w:val="2"/>
+        </w:numPr>
+        <w:shd w:val="clear" w:color="auto" w:fill="FFFFFF"/>
+        <w:spacing w:before="120" w:beforeAutospacing="0" w:after="120" w:afterAutospacing="0"/>
+        <w:jc w:val="both"/>
+        <w:rPr>
+          <w:rFonts w:ascii="Arial" w:hAnsi="Arial" w:cs="Arial"/>
+          <w:color w:val="555555"/>
+          <w:sz w:val="21"/>
+          <w:szCs w:val="21"/>
+        </w:rPr>
+      </w:pPr>
+      <w:r>
+        <w:rPr>
+          <w:rFonts w:ascii="Arial" w:hAnsi="Arial" w:cs="Arial"/>
+          <w:color w:val="555555"/>
+          <w:sz w:val="21"/>
+          <w:szCs w:val="21"/>
+        </w:rPr>
+        <w:t>the do bv tu phat, tra truoc, ko gan lien ngan hang, co tien, the thanh vien</w:t>
+      </w:r>
+    </w:p>
+    <w:p>
+      <w:pPr>
+        <w:pStyle w:val="para"/>
+        <w:numPr>
+          <w:ilvl w:val="0"/>
+          <w:numId w:val="2"/>
+        </w:numPr>
+        <w:shd w:val="clear" w:color="auto" w:fill="FFFFFF"/>
+        <w:spacing w:before="120" w:beforeAutospacing="0" w:after="120" w:afterAutospacing="0"/>
+        <w:jc w:val="both"/>
+        <w:rPr>
+          <w:rFonts w:ascii="Arial" w:hAnsi="Arial" w:cs="Arial"/>
+          <w:color w:val="555555"/>
+          <w:sz w:val="21"/>
+          <w:szCs w:val="21"/>
+        </w:rPr>
+      </w:pPr>
+      <w:r>
+        <w:rPr>
+          <w:rFonts w:ascii="Arial" w:hAnsi="Arial" w:cs="Arial"/>
+          <w:color w:val="555555"/>
+          <w:sz w:val="21"/>
+          <w:szCs w:val="21"/>
+        </w:rPr>
+        <w:t>quy trinh cho ca noi va ngpai tru</w:t>
+      </w:r>
+    </w:p>
+    <w:p>
+      <w:pPr>
+        <w:pStyle w:val="para"/>
+        <w:numPr>
+          <w:ilvl w:val="0"/>
+          <w:numId w:val="2"/>
+        </w:numPr>
+        <w:shd w:val="clear" w:color="auto" w:fill="FFFFFF"/>
+        <w:spacing w:before="120" w:beforeAutospacing="0" w:after="120" w:afterAutospacing="0"/>
+        <w:jc w:val="both"/>
+        <w:rPr>
+          <w:rFonts w:ascii="Arial" w:hAnsi="Arial" w:cs="Arial"/>
+          <w:color w:val="555555"/>
+          <w:sz w:val="21"/>
+          <w:szCs w:val="21"/>
+        </w:rPr>
+      </w:pPr>
+      <w:r>
+        <w:rPr>
+          <w:rFonts w:ascii="Arial" w:hAnsi="Arial" w:cs="Arial"/>
+          <w:color w:val="555555"/>
+          <w:sz w:val="21"/>
+          <w:szCs w:val="21"/>
+        </w:rPr>
+        <w:t>quy trinh se toi gian duoc cac khau, ko bi un tac</w:t>
+      </w:r>
+    </w:p>
+    <w:p>
+      <w:pPr>
+        <w:pStyle w:val="para"/>
+        <w:numPr>
+          <w:ilvl w:val="0"/>
+          <w:numId w:val="2"/>
+        </w:numPr>
+        <w:shd w:val="clear" w:color="auto" w:fill="FFFFFF"/>
+        <w:spacing w:before="120" w:beforeAutospacing="0" w:after="120" w:afterAutospacing="0"/>
+        <w:jc w:val="both"/>
+        <w:rPr>
+          <w:rFonts w:ascii="Arial" w:hAnsi="Arial" w:cs="Arial"/>
+          <w:color w:val="555555"/>
+          <w:sz w:val="21"/>
+          <w:szCs w:val="21"/>
+        </w:rPr>
+      </w:pPr>
+      <w:r>
+        <w:rPr>
+          <w:rFonts w:ascii="Arial" w:hAnsi="Arial" w:cs="Arial"/>
+          <w:color w:val="555555"/>
+          <w:sz w:val="21"/>
+          <w:szCs w:val="21"/>
+        </w:rPr>
+        <w:t>the do ngan hang lien ket co uu dioen gi, nguon tien nhu the nao</w:t>
+      </w:r>
+    </w:p>
+    <w:p>
+      <w:pPr>
+        <w:pStyle w:val="para"/>
+        <w:numPr>
+          <w:ilvl w:val="0"/>
+          <w:numId w:val="2"/>
+        </w:numPr>
+        <w:shd w:val="clear" w:color="auto" w:fill="FFFFFF"/>
+        <w:spacing w:before="120" w:beforeAutospacing="0" w:after="120" w:afterAutospacing="0"/>
+        <w:jc w:val="both"/>
+        <w:rPr>
+          <w:rFonts w:ascii="Arial" w:hAnsi="Arial" w:cs="Arial"/>
+          <w:color w:val="555555"/>
+          <w:sz w:val="21"/>
+          <w:szCs w:val="21"/>
+        </w:rPr>
+      </w:pPr>
+      <w:r>
+        <w:rPr>
+          <w:rFonts w:ascii="Arial" w:hAnsi="Arial" w:cs="Arial"/>
+          <w:color w:val="555555"/>
+          <w:sz w:val="21"/>
+          <w:szCs w:val="21"/>
+        </w:rPr>
+        <w:t>the do bv tu phat, thi chuyen truc tiep dc ko, thong qua tai khoan bv</w:t>
+      </w:r>
+    </w:p>
+    <w:p>
+      <w:pPr>
+        <w:pStyle w:val="para"/>
+        <w:numPr>
+          <w:ilvl w:val="0"/>
+          <w:numId w:val="2"/>
+        </w:numPr>
+        <w:shd w:val="clear" w:color="auto" w:fill="FFFFFF"/>
+        <w:spacing w:before="120" w:beforeAutospacing="0" w:after="120" w:afterAutospacing="0"/>
+        <w:jc w:val="both"/>
+        <w:rPr>
+          <w:rFonts w:ascii="Arial" w:hAnsi="Arial" w:cs="Arial"/>
+          <w:color w:val="555555"/>
+          <w:sz w:val="21"/>
+          <w:szCs w:val="21"/>
+        </w:rPr>
+      </w:pPr>
+      <w:r>
+        <w:rPr>
+          <w:rFonts w:ascii="Arial" w:hAnsi="Arial" w:cs="Arial"/>
+          <w:color w:val="555555"/>
+          <w:sz w:val="21"/>
+          <w:szCs w:val="21"/>
+        </w:rPr>
+        <w:t>tai khoan bv, ai quan ly, tien do vao tai khoan kham benh ntn</w:t>
+      </w:r>
+    </w:p>
+    <w:p>
+      <w:pPr>
+        <w:pStyle w:val="para"/>
+        <w:numPr>
+          <w:ilvl w:val="0"/>
+          <w:numId w:val="2"/>
+        </w:numPr>
+        <w:pBdr>
+          <w:bottom w:val="single" w:sz="6" w:space="1" w:color="auto"/>
+        </w:pBdr>
+        <w:shd w:val="clear" w:color="auto" w:fill="FFFFFF"/>
+        <w:spacing w:before="120" w:beforeAutospacing="0" w:after="120" w:afterAutospacing="0"/>
+        <w:jc w:val="both"/>
+        <w:rPr>
+          <w:rFonts w:ascii="Arial" w:hAnsi="Arial" w:cs="Arial"/>
+          <w:color w:val="555555"/>
+          <w:sz w:val="21"/>
+          <w:szCs w:val="21"/>
+        </w:rPr>
+      </w:pPr>
+      <w:r>
+        <w:rPr>
+          <w:rFonts w:ascii="Arial" w:hAnsi="Arial" w:cs="Arial"/>
+          <w:color w:val="555555"/>
+          <w:sz w:val="21"/>
+          <w:szCs w:val="21"/>
+        </w:rPr>
+        <w:t>doi tuong la ai, can thiet bi gi</w:t>
+      </w:r>
+    </w:p>
+    <w:p>
+      <w:pPr>
+        <w:tabs>
+          <w:tab w:val="left" w:pos="6150"/>
+        </w:tabs>
+      </w:pPr>
+    </w:p>
+    <w:p>
+      <w:r>
+        <w:t>Chương III: Giải pháp giảm thiểu sử dụng tiền mặt khi thanh toán viện phí tại BVQY 354</w:t>
+      </w:r>
+    </w:p>
+    <w:p>
+      <w:pPr>
+        <w:pStyle w:val="ListParagraph"/>
+        <w:numPr>
+          <w:ilvl w:val="0"/>
+          <w:numId w:val="18"/>
+        </w:numPr>
+      </w:pPr>
+      <w:r>
+        <w:t>Ứng dụng thẻ khám vào quy trình khám bệnh nội trú / ngoại trú</w:t>
+      </w:r>
+    </w:p>
+    <w:p>
+      <w:pPr>
+        <w:pStyle w:val="ListParagraph"/>
+        <w:ind w:firstLine="720"/>
+      </w:pPr>
+      <w:r>
+        <w:t xml:space="preserve">Từ việc phân tích </w:t>
+      </w:r>
+      <w:r>
+        <w:t xml:space="preserve">sơ đồ trình tự thăm khám của bệnh nhân nội/ ngoại trú, bệnh viện nhận thấy rằng bộ phận tài chính/ kế toán tham gia vào hầu hết các bước và cũng là bộ phận bắt buộc phải thông qua trước khi bệnh nhân đi tới các bộ phận khác. </w:t>
+      </w:r>
+      <w:r>
+        <w:t>Dễ dàng thấy được rằng bệnh nhân thông qua bộ phận tài chính/ kế toàn mục đích chính là để nộp lệ phí</w:t>
+      </w:r>
+      <w:r>
+        <w:t>, trong khi đó số lượng nhân viên tại phòng ban thì có hạn mà lượng bệnh nhân ra vào liên tục (có thể coi như liên tục)</w:t>
+      </w:r>
+      <w:r>
+        <w:t>. Điều này dẫn tới việc ùn tắc tại phòng tài chính/ kế toán là không thể tránh khỏi.</w:t>
+      </w:r>
+      <w:r>
+        <w:t xml:space="preserve"> </w:t>
+      </w:r>
+      <w:r>
+        <w:t xml:space="preserve">Tuy nhiên tới thời điểm hiện tại, khoa học công nghệ đã có thể tự động hóa </w:t>
+      </w:r>
+      <w:r>
+        <w:t>quy trình đóng lệ phí này hoàn toàn có thể quản lý được.</w:t>
+      </w:r>
+      <w:r>
+        <w:t xml:space="preserve"> </w:t>
+      </w:r>
+    </w:p>
+    <w:p>
+      <w:pPr>
+        <w:pStyle w:val="ListParagraph"/>
+        <w:ind w:firstLine="720"/>
+      </w:pPr>
+      <w:r>
+        <w:t>Bài viết đề suất thay đổi quy trình thăm khám của bệnh nhân nội/ ngoại trú như sau:</w:t>
+      </w:r>
+    </w:p>
+    <w:p>
+      <w:pPr>
+        <w:pStyle w:val="ListParagraph"/>
+      </w:pPr>
+      <w:r>
+        <w:rPr>
+          <w:noProof/>
+        </w:rPr>
+        <w:lastRenderedPageBreak/>
+        <w:drawing>
+          <wp:inline distT="0" distB="0" distL="0" distR="0" wp14:anchorId="4C3D19C4" wp14:editId="5F1247F9">
+            <wp:extent cx="5944235" cy="4048125"/>
+            <wp:effectExtent l="0" t="0" r="0" b="0"/>
+            <wp:docPr id="3" name="Picture 3"/>
+            <wp:cNvGraphicFramePr>
+              <a:graphicFrameLocks xmlns:a="http://schemas.openxmlformats.org/drawingml/2006/main" noChangeAspect="1"/>
+            </wp:cNvGraphicFramePr>
+            <a:graphic xmlns:a="http://schemas.openxmlformats.org/drawingml/2006/main">
+              <a:graphicData uri="http://schemas.openxmlformats.org/drawingml/2006/picture">
+                <pic:pic xmlns:pic="http://schemas.openxmlformats.org/drawingml/2006/picture">
+                  <pic:nvPicPr>
+                    <pic:cNvPr id="0" name="Picture 2"/>
+                    <pic:cNvPicPr>
+                      <a:picLocks noChangeAspect="1" noChangeArrowheads="1"/>
+                    </pic:cNvPicPr>
+                  </pic:nvPicPr>
+                  <pic:blipFill>
+                    <a:blip r:embed="rId21">
+                      <a:extLst>
+                        <a:ext uri="{28A0092B-C50C-407E-A947-70E740481C1C}">
+                          <a14:useLocalDpi xmlns:a14="http://schemas.microsoft.com/office/drawing/2010/main" val="0"/>
+                        </a:ext>
+                      </a:extLst>
+                    </a:blip>
+                    <a:srcRect/>
+                    <a:stretch>
+                      <a:fillRect/>
+                    </a:stretch>
+                  </pic:blipFill>
+                  <pic:spPr bwMode="auto">
+                    <a:xfrm>
+                      <a:off x="0" y="0"/>
+                      <a:ext cx="5944235" cy="4048125"/>
+                    </a:xfrm>
+                    <a:prstGeom prst="rect">
+                      <a:avLst/>
+                    </a:prstGeom>
+                    <a:noFill/>
+                  </pic:spPr>
+                </pic:pic>
+              </a:graphicData>
+            </a:graphic>
+          </wp:inline>
+        </w:drawing>
+      </w:r>
+    </w:p>
+    <w:p>
+      <w:pPr>
+        <w:pStyle w:val="ListParagraph"/>
+        <w:jc w:val="center"/>
+      </w:pPr>
+      <w:r>
+        <w:t>Sơ đồ áp dụng quy trình mới</w:t>
+      </w:r>
+    </w:p>
+    <w:p>
+      <w:pPr>
+        <w:pStyle w:val="ListParagraph"/>
+        <w:tabs>
+          <w:tab w:val="left" w:pos="4260"/>
+        </w:tabs>
+        <w:ind w:firstLine="720"/>
+      </w:pPr>
+    </w:p>
+    <w:p>
+      <w:pPr>
+        <w:pStyle w:val="ListParagraph"/>
+        <w:ind w:firstLine="720"/>
+      </w:pPr>
+      <w:r>
+        <w:t>Từ sơ đồ trên có thể thấy rằng, với tư cách là bện</w:t>
+      </w:r>
+      <w:r>
+        <w:t>h</w:t>
+      </w:r>
+      <w:r>
+        <w:t xml:space="preserve"> nhân tới khám, các bược thăm khám hoàn toàn không thay đổi nhiều. Bệnh nhân vẫn phải trả lệ phí đầy đủ trước khi tới các phòng khám. Tuy nhiên lợi điểm ở đây là việc bệnh nhân sẽ chủ động nộp viện phí. </w:t>
+      </w:r>
+      <w:r>
+        <w:t xml:space="preserve">Có nghĩ là bệnh nhân nập trước bất kỳ lúc nào một số tiền nhất định vào thẻ của họ, khi </w:t>
+      </w:r>
+      <w:r>
+        <w:t xml:space="preserve">đó bệnh nhân chỉ việc tới phòng khám để sử dụng số tiền mà họ đã nạp vào. </w:t>
+      </w:r>
+    </w:p>
+    <w:p>
+      <w:pPr>
+        <w:pStyle w:val="ListParagraph"/>
+        <w:ind w:firstLine="720"/>
+      </w:pPr>
+      <w:r>
+        <w:t>Với tư cách là</w:t>
+      </w:r>
+      <w:r>
+        <w:t xml:space="preserve"> </w:t>
+      </w:r>
+      <w:r>
+        <w:t>bệnh viện</w:t>
+      </w:r>
+      <w:r>
+        <w:t xml:space="preserve">, </w:t>
+      </w:r>
+      <w:r>
+        <w:t>triển khai them hệ thống thẻ làm giảm tương tác trực tiếp của bệnh nhân mà vẫn quản lý được tài chính. Việc bổ sung này cũng không làm ảnh hưởng tới quy trình khám bệnh.</w:t>
+      </w:r>
+    </w:p>
+    <w:p>
+      <w:pPr>
+        <w:pStyle w:val="ListParagraph"/>
+        <w:ind w:firstLine="720"/>
+      </w:pPr>
+      <w:r>
+        <w:t>Trong sơ đồ</w:t>
+      </w:r>
+      <w:r>
+        <w:t>,</w:t>
+      </w:r>
+      <w:r>
+        <w:t xml:space="preserve"> ‘Hệ thống thẻ’ </w:t>
+      </w:r>
+      <w:r>
+        <w:t>sẽ bao gồm các thành phần chính như cấp phát thẻ và lưu trữ thẻ. Với chức năng cấp phát thẻ</w:t>
+      </w:r>
+      <w:r>
+        <w:t>/ lưu trữ</w:t>
+      </w:r>
+      <w:r>
+        <w:t xml:space="preserve"> và sử dụng thẻ</w:t>
+      </w:r>
+      <w:r>
+        <w:t xml:space="preserve"> thì bà</w:t>
+      </w:r>
+      <w:r>
+        <w:t>i</w:t>
+      </w:r>
+      <w:r>
+        <w:t xml:space="preserve"> viết đề suất tiến hành theo các bước sau:</w:t>
+      </w:r>
+    </w:p>
+    <w:p>
+      <w:r>
+        <w:rPr>
+          <w:noProof/>
+        </w:rPr>
+        <w:lastRenderedPageBreak/>
+        <w:drawing>
+          <wp:inline distT="0" distB="0" distL="0" distR="0">
+            <wp:extent cx="5943600" cy="4619625"/>
+            <wp:effectExtent l="0" t="0" r="0" b="9525"/>
+            <wp:docPr id="7" name="Picture 7"/>
+            <wp:cNvGraphicFramePr>
+              <a:graphicFrameLocks xmlns:a="http://schemas.openxmlformats.org/drawingml/2006/main" noChangeAspect="1"/>
+            </wp:cNvGraphicFramePr>
+            <a:graphic xmlns:a="http://schemas.openxmlformats.org/drawingml/2006/main">
+              <a:graphicData uri="http://schemas.openxmlformats.org/drawingml/2006/picture">
+                <pic:pic xmlns:pic="http://schemas.openxmlformats.org/drawingml/2006/picture">
+                  <pic:nvPicPr>
+                    <pic:cNvPr id="0" name="Picture 2"/>
+                    <pic:cNvPicPr>
+                      <a:picLocks noChangeAspect="1" noChangeArrowheads="1"/>
+                    </pic:cNvPicPr>
+                  </pic:nvPicPr>
+                  <pic:blipFill>
+                    <a:blip r:embed="rId22">
+                      <a:extLst>
+                        <a:ext uri="{28A0092B-C50C-407E-A947-70E740481C1C}">
+                          <a14:useLocalDpi xmlns:a14="http://schemas.microsoft.com/office/drawing/2010/main" val="0"/>
+                        </a:ext>
+                      </a:extLst>
+                    </a:blip>
+                    <a:srcRect/>
+                    <a:stretch>
+                      <a:fillRect/>
+                    </a:stretch>
+                  </pic:blipFill>
+                  <pic:spPr bwMode="auto">
+                    <a:xfrm>
+                      <a:off x="0" y="0"/>
+                      <a:ext cx="5943600" cy="4619625"/>
+                    </a:xfrm>
+                    <a:prstGeom prst="rect">
+                      <a:avLst/>
+                    </a:prstGeom>
+                    <a:noFill/>
+                    <a:ln>
+                      <a:noFill/>
+                    </a:ln>
+                  </pic:spPr>
+                </pic:pic>
+              </a:graphicData>
+            </a:graphic>
+          </wp:inline>
+        </w:drawing>
+      </w:r>
+    </w:p>
+    <w:p>
+      <w:pPr>
+        <w:pStyle w:val="ListParagraph"/>
+        <w:ind w:firstLine="720"/>
+        <w:jc w:val="center"/>
+      </w:pPr>
+      <w:r>
+        <w:t>Các bước phát hành thẻ và suer dụng thẻ</w:t>
+      </w:r>
+    </w:p>
+    <w:p>
+      <w:pPr>
+        <w:pStyle w:val="ListParagraph"/>
+        <w:ind w:firstLine="720"/>
+      </w:pPr>
+      <w:r>
+        <w:t>Trong mô hình trên thì bệnh nhân vẫn sẽ tham gia quy trình khám như trước đây, tuy nhiên các khâu liên quan tới lệ phí thì bệnh nhân sẽ có nhiều lựa chọn hơn, thay vì buộc phải đến bộ phận tài chính thì bệnh nhân có thể nạp sãn tiền từ trước hoặc tới truy cập trực tuyến để nạp tiền,</w:t>
+      </w:r>
+      <w:r>
+        <w:t xml:space="preserve"> </w:t>
+      </w:r>
+      <w:r>
+        <w:t>khi đó bệnh nhân sẽ chủ đ</w:t>
+      </w:r>
+      <w:r>
+        <w:t>ộ</w:t>
+      </w:r>
+      <w:r>
+        <w:t>ng hơn.</w:t>
+      </w:r>
+    </w:p>
+    <w:p>
+      <w:pPr>
+        <w:pStyle w:val="ListParagraph"/>
+        <w:ind w:firstLine="720"/>
+      </w:pPr>
+      <w:r>
+        <w:t>Có 2 giải pháp phát hành thẻ: giải pháp bệnh viện tự phát hành thẻ tạm gọi là thẻ thành viên, và giải pháp liên kết với ngân hàng để phát hành thẻ tạm gọi là thẻ liên kết hoặc thẻ bảo lãnh.</w:t>
+      </w:r>
+      <w:r>
+        <w:t xml:space="preserve"> Mỗi giải pháp đều có những ưu thế riêng sẽ được đề cập tiếp theo sau.</w:t>
+      </w:r>
+    </w:p>
+    <w:p>
+      <w:pPr>
+        <w:pStyle w:val="ListParagraph"/>
+        <w:numPr>
+          <w:ilvl w:val="0"/>
+          <w:numId w:val="18"/>
+        </w:numPr>
+      </w:pPr>
+      <w:r>
+        <w:t>Giải pháp bệnh viện tự phát hành thẻ</w:t>
+      </w:r>
+    </w:p>
+    <w:p>
+      <w:pPr>
+        <w:pStyle w:val="ListParagraph"/>
+        <w:ind w:firstLine="360"/>
+      </w:pPr>
+      <w:r>
+        <w:t>Là giải pháp chính thống nhất, bệnh viện nắm quyền chủ động trong việc cấp phát thẻ</w:t>
+      </w:r>
+      <w:r>
+        <w:t xml:space="preserve"> thành viên.</w:t>
+      </w:r>
+    </w:p>
+    <w:p>
+      <w:pPr>
+        <w:pStyle w:val="ListParagraph"/>
+        <w:numPr>
+          <w:ilvl w:val="1"/>
+          <w:numId w:val="18"/>
+        </w:numPr>
+      </w:pPr>
+      <w:r>
+        <w:t>Dòng tiền</w:t>
+      </w:r>
+    </w:p>
+    <w:p>
+      <w:pPr>
+        <w:pStyle w:val="ListParagraph"/>
+        <w:numPr>
+          <w:ilvl w:val="1"/>
+          <w:numId w:val="18"/>
+        </w:numPr>
+      </w:pPr>
+      <w:r>
+        <w:t>Trang thiết bị yêu cầu</w:t>
+      </w:r>
+    </w:p>
+    <w:p>
+      <w:pPr>
+        <w:pStyle w:val="ListParagraph"/>
+        <w:numPr>
+          <w:ilvl w:val="1"/>
+          <w:numId w:val="18"/>
+        </w:numPr>
+      </w:pPr>
+      <w:r>
+        <w:t>Ưu điểm</w:t>
+      </w:r>
+    </w:p>
+    <w:p>
+      <w:pPr>
+        <w:pStyle w:val="ListParagraph"/>
+        <w:numPr>
+          <w:ilvl w:val="0"/>
+          <w:numId w:val="18"/>
+        </w:numPr>
+      </w:pPr>
+      <w:r>
+        <w:t>Giải pháp liên kết với ngân hàng</w:t>
+      </w:r>
+    </w:p>
+    <w:p>
+      <w:pPr>
+        <w:ind w:left="720"/>
+      </w:pPr>
+      <w:r>
+        <w:t>Là giải pháp tiện lợi nhất, giải quyết tốt vấn đề của bệnh viện trong việc cải tiến quy trình thanh toán trong khi các vấn đề khó khan trong việc triển khai hệ thống được chuyển giao lại cho bên có nhiều kinh nghiệp hơn.</w:t>
+      </w:r>
+      <w:bookmarkStart w:id="3" w:name="_GoBack"/>
+      <w:bookmarkEnd w:id="3"/>
+    </w:p>
+    <w:p>
+      <w:pPr>
+        <w:pStyle w:val="ListParagraph"/>
+        <w:numPr>
+          <w:ilvl w:val="1"/>
+          <w:numId w:val="18"/>
+        </w:numPr>
+      </w:pPr>
+      <w:r>
+        <w:lastRenderedPageBreak/>
+        <w:t>Dòng tiền</w:t>
+      </w:r>
+    </w:p>
+    <w:p>
+      <w:pPr>
+        <w:pStyle w:val="ListParagraph"/>
+        <w:numPr>
+          <w:ilvl w:val="1"/>
+          <w:numId w:val="18"/>
+        </w:numPr>
+      </w:pPr>
+      <w:r>
+        <w:t>Trang thiết bị yêu cầu</w:t>
+      </w:r>
+    </w:p>
+    <w:p>
+      <w:pPr>
+        <w:pStyle w:val="ListParagraph"/>
+        <w:numPr>
+          <w:ilvl w:val="1"/>
+          <w:numId w:val="18"/>
+        </w:numPr>
+      </w:pPr>
+      <w:r>
+        <w:t>Ưu điểm</w:t>
+      </w:r>
     </w:p>
     <w:sectPr>
       <w:pgSz w:w="12240" w:h="15840"/>
@@ -5772,6 +6617,56 @@
 </w:document>
 </file>
 
+<file path=word/endnotes.xml><?xml version="1.0" encoding="utf-8"?>
+<w:endnotes xmlns:wpc="http://schemas.microsoft.com/office/word/2010/wordprocessingCanvas" xmlns:cx="http://schemas.microsoft.com/office/drawing/2014/chartex" xmlns:cx1="http://schemas.microsoft.com/office/drawing/2015/9/8/chartex" xmlns:cx2="http://schemas.microsoft.com/office/drawing/2015/10/21/chartex" xmlns:cx3="http://schemas.microsoft.com/office/drawing/2016/5/9/chartex" xmlns:cx4="http://schemas.microsoft.com/office/drawing/2016/5/10/chartex" xmlns:cx5="http://schemas.microsoft.com/office/drawing/2016/5/11/chartex" xmlns:cx6="http://schemas.microsoft.com/office/drawing/2016/5/12/chartex" xmlns:cx7="http://schemas.microsoft.com/office/drawing/2016/5/13/chartex" xmlns:cx8="http://schemas.microsoft.com/office/drawing/2016/5/14/chartex" xmlns:mc="http://schemas.openxmlformats.org/markup-compatibility/2006" xmlns:aink="http://schemas.microsoft.com/office/drawing/2016/ink" xmlns:am3d="http://schemas.microsoft.com/office/drawing/2017/model3d" xmlns:o="urn:schemas-microsoft-com:office:office" xmlns:r="http://schemas.openxmlformats.org/officeDocument/2006/relationships" xmlns:m="http://schemas.openxmlformats.org/officeDocument/2006/math" xmlns:v="urn:schemas-microsoft-com:vml" xmlns:wp14="http://schemas.microsoft.com/office/word/2010/wordprocessingDrawing" xmlns:wp="http://schemas.openxmlformats.org/drawingml/2006/wordprocessingDrawing" xmlns:w10="urn:schemas-microsoft-com:office:word" xmlns:w="http://schemas.openxmlformats.org/wordprocessingml/2006/main" xmlns:w14="http://schemas.microsoft.com/office/word/2010/wordml" xmlns:w15="http://schemas.microsoft.com/office/word/2012/wordml" xmlns:w16cid="http://schemas.microsoft.com/office/word/2016/wordml/cid" xmlns:w16se="http://schemas.microsoft.com/office/word/2015/wordml/symex" xmlns:wpg="http://schemas.microsoft.com/office/word/2010/wordprocessingGroup" xmlns:wpi="http://schemas.microsoft.com/office/word/2010/wordprocessingInk" xmlns:wne="http://schemas.microsoft.com/office/word/2006/wordml" xmlns:wps="http://schemas.microsoft.com/office/word/2010/wordprocessingShape" mc:Ignorable="w14 w15 w16se w16cid wp14">
+  <w:endnote w:type="separator" w:id="-1">
+    <w:p>
+      <w:pPr>
+        <w:spacing w:after="0" w:line="240" w:lineRule="auto"/>
+      </w:pPr>
+      <w:r>
+        <w:separator/>
+      </w:r>
+    </w:p>
+  </w:endnote>
+  <w:endnote w:type="continuationSeparator" w:id="0">
+    <w:p>
+      <w:pPr>
+        <w:spacing w:after="0" w:line="240" w:lineRule="auto"/>
+      </w:pPr>
+      <w:r>
+        <w:continuationSeparator/>
+      </w:r>
+    </w:p>
+  </w:endnote>
+</w:endnotes>
+</file>
+
+<file path=word/footnotes.xml><?xml version="1.0" encoding="utf-8"?>
+<w:footnotes xmlns:wpc="http://schemas.microsoft.com/office/word/2010/wordprocessingCanvas" xmlns:cx="http://schemas.microsoft.com/office/drawing/2014/chartex" xmlns:cx1="http://schemas.microsoft.com/office/drawing/2015/9/8/chartex" xmlns:cx2="http://schemas.microsoft.com/office/drawing/2015/10/21/chartex" xmlns:cx3="http://schemas.microsoft.com/office/drawing/2016/5/9/chartex" xmlns:cx4="http://schemas.microsoft.com/office/drawing/2016/5/10/chartex" xmlns:cx5="http://schemas.microsoft.com/office/drawing/2016/5/11/chartex" xmlns:cx6="http://schemas.microsoft.com/office/drawing/2016/5/12/chartex" xmlns:cx7="http://schemas.microsoft.com/office/drawing/2016/5/13/chartex" xmlns:cx8="http://schemas.microsoft.com/office/drawing/2016/5/14/chartex" xmlns:mc="http://schemas.openxmlformats.org/markup-compatibility/2006" xmlns:aink="http://schemas.microsoft.com/office/drawing/2016/ink" xmlns:am3d="http://schemas.microsoft.com/office/drawing/2017/model3d" xmlns:o="urn:schemas-microsoft-com:office:office" xmlns:r="http://schemas.openxmlformats.org/officeDocument/2006/relationships" xmlns:m="http://schemas.openxmlformats.org/officeDocument/2006/math" xmlns:v="urn:schemas-microsoft-com:vml" xmlns:wp14="http://schemas.microsoft.com/office/word/2010/wordprocessingDrawing" xmlns:wp="http://schemas.openxmlformats.org/drawingml/2006/wordprocessingDrawing" xmlns:w10="urn:schemas-microsoft-com:office:word" xmlns:w="http://schemas.openxmlformats.org/wordprocessingml/2006/main" xmlns:w14="http://schemas.microsoft.com/office/word/2010/wordml" xmlns:w15="http://schemas.microsoft.com/office/word/2012/wordml" xmlns:w16cid="http://schemas.microsoft.com/office/word/2016/wordml/cid" xmlns:w16se="http://schemas.microsoft.com/office/word/2015/wordml/symex" xmlns:wpg="http://schemas.microsoft.com/office/word/2010/wordprocessingGroup" xmlns:wpi="http://schemas.microsoft.com/office/word/2010/wordprocessingInk" xmlns:wne="http://schemas.microsoft.com/office/word/2006/wordml" xmlns:wps="http://schemas.microsoft.com/office/word/2010/wordprocessingShape" mc:Ignorable="w14 w15 w16se w16cid wp14">
+  <w:footnote w:type="separator" w:id="-1">
+    <w:p>
+      <w:pPr>
+        <w:spacing w:after="0" w:line="240" w:lineRule="auto"/>
+      </w:pPr>
+      <w:r>
+        <w:separator/>
+      </w:r>
+    </w:p>
+  </w:footnote>
+  <w:footnote w:type="continuationSeparator" w:id="0">
+    <w:p>
+      <w:pPr>
+        <w:spacing w:after="0" w:line="240" w:lineRule="auto"/>
+      </w:pPr>
+      <w:r>
+        <w:continuationSeparator/>
+      </w:r>
+    </w:p>
+  </w:footnote>
+</w:footnotes>
+</file>
+
 <file path=word/numbering.xml><?xml version="1.0" encoding="utf-8"?>
 <w:numbering xmlns:wpc="http://schemas.microsoft.com/office/word/2010/wordprocessingCanvas" xmlns:cx="http://schemas.microsoft.com/office/drawing/2014/chartex" xmlns:cx1="http://schemas.microsoft.com/office/drawing/2015/9/8/chartex" xmlns:cx2="http://schemas.microsoft.com/office/drawing/2015/10/21/chartex" xmlns:cx3="http://schemas.microsoft.com/office/drawing/2016/5/9/chartex" xmlns:cx4="http://schemas.microsoft.com/office/drawing/2016/5/10/chartex" xmlns:cx5="http://schemas.microsoft.com/office/drawing/2016/5/11/chartex" xmlns:cx6="http://schemas.microsoft.com/office/drawing/2016/5/12/chartex" xmlns:cx7="http://schemas.microsoft.com/office/drawing/2016/5/13/chartex" xmlns:cx8="http://schemas.microsoft.com/office/drawing/2016/5/14/chartex" xmlns:mc="http://schemas.openxmlformats.org/markup-compatibility/2006" xmlns:aink="http://schemas.microsoft.com/office/drawing/2016/ink" xmlns:am3d="http://schemas.microsoft.com/office/drawing/2017/model3d" xmlns:o="urn:schemas-microsoft-com:office:office" xmlns:r="http://schemas.openxmlformats.org/officeDocument/2006/relationships" xmlns:m="http://schemas.openxmlformats.org/officeDocument/2006/math" xmlns:v="urn:schemas-microsoft-com:vml" xmlns:wp14="http://schemas.microsoft.com/office/word/2010/wordprocessingDrawing" xmlns:wp="http://schemas.openxmlformats.org/drawingml/2006/wordprocessingDrawing" xmlns:w10="urn:schemas-microsoft-com:office:word" xmlns:w="http://schemas.openxmlformats.org/wordprocessingml/2006/main" xmlns:w14="http://schemas.microsoft.com/office/word/2010/wordml" xmlns:w15="http://schemas.microsoft.com/office/word/2012/wordml" xmlns:w16cid="http://schemas.microsoft.com/office/word/2016/wordml/cid" xmlns:w16se="http://schemas.microsoft.com/office/word/2015/wordml/symex" xmlns:wpg="http://schemas.microsoft.com/office/word/2010/wordprocessingGroup" xmlns:wpi="http://schemas.microsoft.com/office/word/2010/wordprocessingInk" xmlns:wne="http://schemas.microsoft.com/office/word/2006/wordml" xmlns:wps="http://schemas.microsoft.com/office/word/2010/wordprocessingShape" mc:Ignorable="w14 w15 w16se w16cid wp14">
   <w:abstractNum w:abstractNumId="0" w15:restartNumberingAfterBreak="0">
@@ -7714,6 +8609,95 @@
     </w:lvl>
   </w:abstractNum>
   <w:abstractNum w:abstractNumId="16" w15:restartNumberingAfterBreak="0">
+    <w:nsid w:val="785E7E83"/>
+    <w:multiLevelType w:val="hybridMultilevel"/>
+    <w:tmpl w:val="7F16DECE"/>
+    <w:lvl w:ilvl="0" w:tplc="0409000F">
+      <w:start w:val="1"/>
+      <w:numFmt w:val="decimal"/>
+      <w:lvlText w:val="%1."/>
+      <w:lvlJc w:val="left"/>
+      <w:pPr>
+        <w:ind w:left="720" w:hanging="360"/>
+      </w:pPr>
+      <w:rPr>
+        <w:rFonts w:hint="default"/>
+      </w:rPr>
+    </w:lvl>
+    <w:lvl w:ilvl="1" w:tplc="04090019">
+      <w:start w:val="1"/>
+      <w:numFmt w:val="lowerLetter"/>
+      <w:lvlText w:val="%2."/>
+      <w:lvlJc w:val="left"/>
+      <w:pPr>
+        <w:ind w:left="1440" w:hanging="360"/>
+      </w:pPr>
+    </w:lvl>
+    <w:lvl w:ilvl="2" w:tplc="0409001B" w:tentative="1">
+      <w:start w:val="1"/>
+      <w:numFmt w:val="lowerRoman"/>
+      <w:lvlText w:val="%3."/>
+      <w:lvlJc w:val="right"/>
+      <w:pPr>
+        <w:ind w:left="2160" w:hanging="180"/>
+      </w:pPr>
+    </w:lvl>
+    <w:lvl w:ilvl="3" w:tplc="0409000F" w:tentative="1">
+      <w:start w:val="1"/>
+      <w:numFmt w:val="decimal"/>
+      <w:lvlText w:val="%4."/>
+      <w:lvlJc w:val="left"/>
+      <w:pPr>
+        <w:ind w:left="2880" w:hanging="360"/>
+      </w:pPr>
+    </w:lvl>
+    <w:lvl w:ilvl="4" w:tplc="04090019" w:tentative="1">
+      <w:start w:val="1"/>
+      <w:numFmt w:val="lowerLetter"/>
+      <w:lvlText w:val="%5."/>
+      <w:lvlJc w:val="left"/>
+      <w:pPr>
+        <w:ind w:left="3600" w:hanging="360"/>
+      </w:pPr>
+    </w:lvl>
+    <w:lvl w:ilvl="5" w:tplc="0409001B" w:tentative="1">
+      <w:start w:val="1"/>
+      <w:numFmt w:val="lowerRoman"/>
+      <w:lvlText w:val="%6."/>
+      <w:lvlJc w:val="right"/>
+      <w:pPr>
+        <w:ind w:left="4320" w:hanging="180"/>
+      </w:pPr>
+    </w:lvl>
+    <w:lvl w:ilvl="6" w:tplc="0409000F" w:tentative="1">
+      <w:start w:val="1"/>
+      <w:numFmt w:val="decimal"/>
+      <w:lvlText w:val="%7."/>
+      <w:lvlJc w:val="left"/>
+      <w:pPr>
+        <w:ind w:left="5040" w:hanging="360"/>
+      </w:pPr>
+    </w:lvl>
+    <w:lvl w:ilvl="7" w:tplc="04090019" w:tentative="1">
+      <w:start w:val="1"/>
+      <w:numFmt w:val="lowerLetter"/>
+      <w:lvlText w:val="%8."/>
+      <w:lvlJc w:val="left"/>
+      <w:pPr>
+        <w:ind w:left="5760" w:hanging="360"/>
+      </w:pPr>
+    </w:lvl>
+    <w:lvl w:ilvl="8" w:tplc="0409001B" w:tentative="1">
+      <w:start w:val="1"/>
+      <w:numFmt w:val="lowerRoman"/>
+      <w:lvlText w:val="%9."/>
+      <w:lvlJc w:val="right"/>
+      <w:pPr>
+        <w:ind w:left="6480" w:hanging="180"/>
+      </w:pPr>
+    </w:lvl>
+  </w:abstractNum>
+  <w:abstractNum w:abstractNumId="17" w15:restartNumberingAfterBreak="0">
     <w:nsid w:val="79AB63E7"/>
     <w:multiLevelType w:val="multilevel"/>
     <w:tmpl w:val="D83C1946"/>
@@ -7863,7 +8847,7 @@
     </w:lvl>
   </w:abstractNum>
   <w:num w:numId="1">
-    <w:abstractNumId w:val="16"/>
+    <w:abstractNumId w:val="17"/>
   </w:num>
   <w:num w:numId="2">
     <w:abstractNumId w:val="13"/>
@@ -7912,6 +8896,9 @@
   </w:num>
   <w:num w:numId="17">
     <w:abstractNumId w:val="2"/>
+  </w:num>
+  <w:num w:numId="18">
+    <w:abstractNumId w:val="16"/>
   </w:num>
 </w:numbering>
 </file>
@@ -8427,6 +9414,7 @@
   <w:style w:type="character" w:default="1" w:styleId="DefaultParagraphFont">
     <w:name w:val="Default Paragraph Font"/>
     <w:uiPriority w:val="1"/>
+    <w:semiHidden/>
     <w:unhideWhenUsed/>
   </w:style>
   <w:style w:type="table" w:default="1" w:styleId="TableNormal">
@@ -8585,6 +9573,50 @@
       <w:rFonts w:asciiTheme="majorHAnsi" w:eastAsiaTheme="majorEastAsia" w:hAnsiTheme="majorHAnsi" w:cstheme="majorBidi"/>
       <w:color w:val="2E74B5" w:themeColor="accent1" w:themeShade="BF"/>
     </w:rPr>
+  </w:style>
+  <w:style w:type="paragraph" w:styleId="Header">
+    <w:name w:val="header"/>
+    <w:basedOn w:val="Normal"/>
+    <w:link w:val="HeaderChar"/>
+    <w:uiPriority w:val="99"/>
+    <w:unhideWhenUsed/>
+    <w:rsid w:val="009131F2"/>
+    <w:pPr>
+      <w:tabs>
+        <w:tab w:val="center" w:pos="4680"/>
+        <w:tab w:val="right" w:pos="9360"/>
+      </w:tabs>
+      <w:spacing w:after="0" w:line="240" w:lineRule="auto"/>
+    </w:pPr>
+  </w:style>
+  <w:style w:type="character" w:customStyle="1" w:styleId="HeaderChar">
+    <w:name w:val="Header Char"/>
+    <w:basedOn w:val="DefaultParagraphFont"/>
+    <w:link w:val="Header"/>
+    <w:uiPriority w:val="99"/>
+    <w:rsid w:val="009131F2"/>
+  </w:style>
+  <w:style w:type="paragraph" w:styleId="Footer">
+    <w:name w:val="footer"/>
+    <w:basedOn w:val="Normal"/>
+    <w:link w:val="FooterChar"/>
+    <w:uiPriority w:val="99"/>
+    <w:unhideWhenUsed/>
+    <w:rsid w:val="009131F2"/>
+    <w:pPr>
+      <w:tabs>
+        <w:tab w:val="center" w:pos="4680"/>
+        <w:tab w:val="right" w:pos="9360"/>
+      </w:tabs>
+      <w:spacing w:after="0" w:line="240" w:lineRule="auto"/>
+    </w:pPr>
+  </w:style>
+  <w:style w:type="character" w:customStyle="1" w:styleId="FooterChar">
+    <w:name w:val="Footer Char"/>
+    <w:basedOn w:val="DefaultParagraphFont"/>
+    <w:link w:val="Footer"/>
+    <w:uiPriority w:val="99"/>
+    <w:rsid w:val="009131F2"/>
   </w:style>
 </w:styles>
 </file>
@@ -8855,7 +9887,7 @@
 </file>
 
 <file path=customXml/itemProps1.xml><?xml version="1.0" encoding="utf-8"?>
-<ds:datastoreItem xmlns:ds="http://schemas.openxmlformats.org/officeDocument/2006/customXml" ds:itemID="{BC4FE93E-EE63-4853-A682-FC773B9CDA63}">
+<ds:datastoreItem xmlns:ds="http://schemas.openxmlformats.org/officeDocument/2006/customXml" ds:itemID="{7847AA98-E272-4DC1-9B74-7610A65A9162}">
   <ds:schemaRefs>
     <ds:schemaRef ds:uri="http://schemas.openxmlformats.org/officeDocument/2006/bibliography"/>
   </ds:schemaRefs>

</xml_diff>